<commit_message>
YOYOYO, State Spell et SpellTarget ALLGOOD!
</commit_message>
<xml_diff>
--- a/JeuEchec/PowerRangers.docx
+++ b/JeuEchec/PowerRangers.docx
@@ -376,13 +376,45 @@
         <w:rPr>
           <w:lang w:val="en-CA"/>
         </w:rPr>
-        <w:t xml:space="preserve"> = </w:t>
-      </w:r>
-      <w:r>
-        <w:rPr>
-          <w:lang w:val="en-CA"/>
-        </w:rPr>
-        <w:t>Invincibility (Makes any ally invulnerable for X turn)</w:t>
+        <w:t xml:space="preserve"> =</w:t>
+      </w:r>
+      <w:r>
+        <w:rPr>
+          <w:lang w:val="en-CA"/>
+        </w:rPr>
+        <w:t xml:space="preserve"> Attack Boost</w:t>
+      </w:r>
+      <w:r>
+        <w:rPr>
+          <w:lang w:val="en-CA"/>
+        </w:rPr>
+        <w:t xml:space="preserve"> (</w:t>
+      </w:r>
+      <w:r>
+        <w:rPr>
+          <w:lang w:val="en-CA"/>
+        </w:rPr>
+        <w:t>Boost</w:t>
+      </w:r>
+      <w:r>
+        <w:rPr>
+          <w:lang w:val="en-CA"/>
+        </w:rPr>
+        <w:t xml:space="preserve"> any ally</w:t>
+      </w:r>
+      <w:r>
+        <w:rPr>
+          <w:lang w:val="en-CA"/>
+        </w:rPr>
+        <w:t xml:space="preserve"> Attack</w:t>
+      </w:r>
+      <w:bookmarkStart w:id="0" w:name="_GoBack"/>
+      <w:bookmarkEnd w:id="0"/>
+      <w:r>
+        <w:rPr>
+          <w:lang w:val="en-CA"/>
+        </w:rPr>
+        <w:t>)</w:t>
       </w:r>
     </w:p>
     <w:p>
@@ -509,8 +541,6 @@
         </w:rPr>
         <w:t>:</w:t>
       </w:r>
-      <w:bookmarkStart w:id="0" w:name="_GoBack"/>
-      <w:bookmarkEnd w:id="0"/>
     </w:p>
     <w:p>
       <w:pPr>

</xml_diff>

<commit_message>
spell des pièces done!
</commit_message>
<xml_diff>
--- a/JeuEchec/PowerRangers.docx
+++ b/JeuEchec/PowerRangers.docx
@@ -40,23 +40,7 @@
           <w:b/>
           <w:u w:val="single"/>
         </w:rPr>
-        <w:t xml:space="preserve">Les </w:t>
-      </w:r>
-      <w:proofErr w:type="spellStart"/>
-      <w:r>
-        <w:rPr>
-          <w:b/>
-          <w:u w:val="single"/>
-        </w:rPr>
-        <w:t>pieces</w:t>
-      </w:r>
-      <w:proofErr w:type="spellEnd"/>
-      <w:r>
-        <w:rPr>
-          <w:b/>
-          <w:u w:val="single"/>
-        </w:rPr>
-        <w:t xml:space="preserve"> peuvent utiliser leur pouvoir une seule fois et AVANT de bouger.</w:t>
+        <w:t>Les pieces peuvent utiliser leur pouvoir une seule fois et AVANT de bouger.</w:t>
       </w:r>
     </w:p>
     <w:p/>
@@ -67,7 +51,6 @@
           <w:lang w:val="en-CA"/>
         </w:rPr>
       </w:pPr>
-      <w:proofErr w:type="gramStart"/>
       <w:r>
         <w:rPr>
           <w:b/>
@@ -75,7 +58,6 @@
         </w:rPr>
         <w:t>Pion :</w:t>
       </w:r>
-      <w:proofErr w:type="gramEnd"/>
     </w:p>
     <w:p>
       <w:pPr>
@@ -101,19 +83,11 @@
         </w:rPr>
         <w:t xml:space="preserve"> = </w:t>
       </w:r>
-      <w:proofErr w:type="spellStart"/>
-      <w:r>
-        <w:rPr>
-          <w:lang w:val="en-CA"/>
-        </w:rPr>
-        <w:t>Switcharoo</w:t>
-      </w:r>
-      <w:proofErr w:type="spellEnd"/>
-      <w:r>
-        <w:rPr>
-          <w:lang w:val="en-CA"/>
-        </w:rPr>
-        <w:t xml:space="preserve"> (Swaps position with adjacent piece)</w:t>
+      <w:r>
+        <w:rPr>
+          <w:lang w:val="en-CA"/>
+        </w:rPr>
+        <w:t>Switcharoo (Swaps position with adjacent piece)</w:t>
       </w:r>
     </w:p>
     <w:p>
@@ -125,25 +99,16 @@
         </w:numPr>
       </w:pPr>
       <w:r>
-        <w:t xml:space="preserve">* Le Pion peut bouger comme le Roi donc de 1 dans </w:t>
-      </w:r>
-      <w:proofErr w:type="spellStart"/>
-      <w:r>
-        <w:t>tout</w:t>
-      </w:r>
-      <w:proofErr w:type="spellEnd"/>
-      <w:r>
-        <w:t xml:space="preserve"> les sens</w:t>
-      </w:r>
-    </w:p>
-    <w:p>
-      <w:pPr>
-        <w:rPr>
-          <w:b/>
-          <w:lang w:val="en-CA"/>
-        </w:rPr>
-      </w:pPr>
-      <w:proofErr w:type="gramStart"/>
+        <w:t>* Le Pion peut bouger comme le Roi donc de 1 dans tout les sens</w:t>
+      </w:r>
+    </w:p>
+    <w:p>
+      <w:pPr>
+        <w:rPr>
+          <w:b/>
+          <w:lang w:val="en-CA"/>
+        </w:rPr>
+      </w:pPr>
       <w:r>
         <w:rPr>
           <w:b/>
@@ -151,7 +116,6 @@
         </w:rPr>
         <w:t>Tower :</w:t>
       </w:r>
-      <w:proofErr w:type="gramEnd"/>
     </w:p>
     <w:p>
       <w:pPr>
@@ -183,15 +147,22 @@
         </w:rPr>
         <w:t>= Sniper (Damage from across the map)</w:t>
       </w:r>
-    </w:p>
-    <w:p>
-      <w:pPr>
-        <w:rPr>
-          <w:b/>
-          <w:lang w:val="en-CA"/>
-        </w:rPr>
-      </w:pPr>
-      <w:proofErr w:type="gramStart"/>
+      <w:r>
+        <w:rPr>
+          <w:lang w:val="en-CA"/>
+        </w:rPr>
+        <w:t xml:space="preserve"> GG</w:t>
+      </w:r>
+      <w:bookmarkStart w:id="0" w:name="_GoBack"/>
+      <w:bookmarkEnd w:id="0"/>
+    </w:p>
+    <w:p>
+      <w:pPr>
+        <w:rPr>
+          <w:b/>
+          <w:lang w:val="en-CA"/>
+        </w:rPr>
+      </w:pPr>
       <w:r>
         <w:rPr>
           <w:b/>
@@ -199,7 +170,6 @@
         </w:rPr>
         <w:t>Cheval :</w:t>
       </w:r>
-      <w:proofErr w:type="gramEnd"/>
     </w:p>
     <w:p>
       <w:pPr>
@@ -239,30 +209,12 @@
           <w:lang w:val="en-CA"/>
         </w:rPr>
       </w:pPr>
-      <w:proofErr w:type="spellStart"/>
-      <w:proofErr w:type="gramStart"/>
-      <w:r>
-        <w:rPr>
-          <w:b/>
-          <w:lang w:val="en-CA"/>
-        </w:rPr>
-        <w:t>Fou</w:t>
-      </w:r>
-      <w:proofErr w:type="spellEnd"/>
-      <w:r>
-        <w:rPr>
-          <w:b/>
-          <w:lang w:val="en-CA"/>
-        </w:rPr>
-        <w:t xml:space="preserve"> :</w:t>
-      </w:r>
-      <w:proofErr w:type="gramEnd"/>
-      <w:r>
-        <w:rPr>
-          <w:b/>
-          <w:lang w:val="en-CA"/>
-        </w:rPr>
-        <w:t xml:space="preserve"> </w:t>
+      <w:r>
+        <w:rPr>
+          <w:b/>
+          <w:lang w:val="en-CA"/>
+        </w:rPr>
+        <w:t xml:space="preserve">Fou : </w:t>
       </w:r>
     </w:p>
     <w:p>
@@ -293,27 +245,13 @@
         <w:rPr>
           <w:lang w:val="en-CA"/>
         </w:rPr>
-        <w:t xml:space="preserve"> </w:t>
-      </w:r>
-      <w:proofErr w:type="spellStart"/>
-      <w:r>
-        <w:rPr>
-          <w:lang w:val="en-CA"/>
-        </w:rPr>
-        <w:t>All</w:t>
-      </w:r>
-      <w:r>
-        <w:rPr>
-          <w:lang w:val="en-CA"/>
-        </w:rPr>
-        <w:t>ahu</w:t>
-      </w:r>
-      <w:proofErr w:type="spellEnd"/>
-      <w:r>
-        <w:rPr>
-          <w:lang w:val="en-CA"/>
-        </w:rPr>
-        <w:t xml:space="preserve"> Akba</w:t>
+        <w:t xml:space="preserve"> All</w:t>
+      </w:r>
+      <w:r>
+        <w:rPr>
+          <w:lang w:val="en-CA"/>
+        </w:rPr>
+        <w:t>ahu Akba</w:t>
       </w:r>
       <w:r>
         <w:rPr>
@@ -327,32 +265,27 @@
         </w:rPr>
         <w:t xml:space="preserve"> (Kill other Piece and itself)</w:t>
       </w:r>
-    </w:p>
-    <w:p>
-      <w:pPr>
-        <w:rPr>
-          <w:b/>
-          <w:lang w:val="en-CA"/>
-        </w:rPr>
-      </w:pPr>
-      <w:proofErr w:type="spellStart"/>
-      <w:proofErr w:type="gramStart"/>
-      <w:r>
-        <w:rPr>
-          <w:b/>
-          <w:lang w:val="en-CA"/>
-        </w:rPr>
-        <w:t>Reine</w:t>
-      </w:r>
-      <w:proofErr w:type="spellEnd"/>
-      <w:r>
-        <w:rPr>
-          <w:b/>
-          <w:lang w:val="en-CA"/>
-        </w:rPr>
-        <w:t xml:space="preserve"> :</w:t>
-      </w:r>
-      <w:proofErr w:type="gramEnd"/>
+      <w:r>
+        <w:rPr>
+          <w:lang w:val="en-CA"/>
+        </w:rPr>
+        <w:t xml:space="preserve"> GG</w:t>
+      </w:r>
+    </w:p>
+    <w:p>
+      <w:pPr>
+        <w:rPr>
+          <w:b/>
+          <w:lang w:val="en-CA"/>
+        </w:rPr>
+      </w:pPr>
+      <w:r>
+        <w:rPr>
+          <w:b/>
+          <w:lang w:val="en-CA"/>
+        </w:rPr>
+        <w:t>Reine :</w:t>
+      </w:r>
     </w:p>
     <w:p>
       <w:pPr>
@@ -408,24 +341,26 @@
         </w:rPr>
         <w:t xml:space="preserve"> Attack</w:t>
       </w:r>
-      <w:bookmarkStart w:id="0" w:name="_GoBack"/>
-      <w:bookmarkEnd w:id="0"/>
       <w:r>
         <w:rPr>
           <w:lang w:val="en-CA"/>
         </w:rPr>
         <w:t>)</w:t>
       </w:r>
-    </w:p>
-    <w:p>
-      <w:pPr>
-        <w:rPr>
-          <w:b/>
-          <w:lang w:val="en-CA"/>
-        </w:rPr>
-      </w:pPr>
-      <w:proofErr w:type="spellStart"/>
-      <w:proofErr w:type="gramStart"/>
+      <w:r>
+        <w:rPr>
+          <w:lang w:val="en-CA"/>
+        </w:rPr>
+        <w:t xml:space="preserve"> GG</w:t>
+      </w:r>
+    </w:p>
+    <w:p>
+      <w:pPr>
+        <w:rPr>
+          <w:b/>
+          <w:lang w:val="en-CA"/>
+        </w:rPr>
+      </w:pPr>
       <w:r>
         <w:rPr>
           <w:b/>
@@ -440,7 +375,6 @@
         </w:rPr>
         <w:t>oé</w:t>
       </w:r>
-      <w:proofErr w:type="spellEnd"/>
       <w:r>
         <w:rPr>
           <w:b/>
@@ -448,7 +382,6 @@
         </w:rPr>
         <w:t xml:space="preserve"> :</w:t>
       </w:r>
-      <w:proofErr w:type="gramEnd"/>
     </w:p>
     <w:p>
       <w:pPr>
@@ -510,36 +443,33 @@
         </w:rPr>
         <w:t xml:space="preserve"> health)</w:t>
       </w:r>
-    </w:p>
-    <w:p>
-      <w:pPr>
-        <w:rPr>
-          <w:lang w:val="en-CA"/>
-        </w:rPr>
-      </w:pPr>
-    </w:p>
-    <w:p>
-      <w:pPr>
-        <w:rPr>
-          <w:b/>
-          <w:lang w:val="en-CA"/>
-        </w:rPr>
-      </w:pPr>
-      <w:proofErr w:type="spellStart"/>
-      <w:r>
-        <w:rPr>
-          <w:b/>
-          <w:lang w:val="en-CA"/>
-        </w:rPr>
-        <w:t>Joueur</w:t>
-      </w:r>
-      <w:proofErr w:type="spellEnd"/>
-      <w:r>
-        <w:rPr>
-          <w:b/>
-          <w:lang w:val="en-CA"/>
-        </w:rPr>
-        <w:t>:</w:t>
+      <w:r>
+        <w:rPr>
+          <w:lang w:val="en-CA"/>
+        </w:rPr>
+        <w:t xml:space="preserve"> GG</w:t>
+      </w:r>
+    </w:p>
+    <w:p>
+      <w:pPr>
+        <w:rPr>
+          <w:lang w:val="en-CA"/>
+        </w:rPr>
+      </w:pPr>
+    </w:p>
+    <w:p>
+      <w:pPr>
+        <w:rPr>
+          <w:b/>
+          <w:lang w:val="en-CA"/>
+        </w:rPr>
+      </w:pPr>
+      <w:r>
+        <w:rPr>
+          <w:b/>
+          <w:lang w:val="en-CA"/>
+        </w:rPr>
+        <w:t>Joueur:</w:t>
       </w:r>
     </w:p>
     <w:p>
@@ -558,15 +488,7 @@
           <w:u w:val="single"/>
           <w:lang w:val="en-CA"/>
         </w:rPr>
-        <w:t xml:space="preserve">Power </w:t>
-      </w:r>
-      <w:proofErr w:type="gramStart"/>
-      <w:r>
-        <w:rPr>
-          <w:u w:val="single"/>
-          <w:lang w:val="en-CA"/>
-        </w:rPr>
-        <w:t>1</w:t>
+        <w:t>Power 1</w:t>
       </w:r>
       <w:r>
         <w:rPr>
@@ -582,7 +504,6 @@
         </w:rPr>
         <w:t>:</w:t>
       </w:r>
-      <w:proofErr w:type="gramEnd"/>
       <w:r>
         <w:rPr>
           <w:lang w:val="en-CA"/>
@@ -606,17 +527,8 @@
           <w:u w:val="single"/>
           <w:lang w:val="en-CA"/>
         </w:rPr>
-        <w:t xml:space="preserve">Power </w:t>
-      </w:r>
-      <w:proofErr w:type="gramStart"/>
-      <w:r>
-        <w:rPr>
-          <w:u w:val="single"/>
-          <w:lang w:val="en-CA"/>
-        </w:rPr>
-        <w:t>2 :</w:t>
-      </w:r>
-      <w:proofErr w:type="gramEnd"/>
+        <w:t>Power 2 :</w:t>
+      </w:r>
       <w:r>
         <w:rPr>
           <w:lang w:val="en-CA"/>
@@ -640,15 +552,7 @@
           <w:u w:val="single"/>
           <w:lang w:val="en-CA"/>
         </w:rPr>
-        <w:t xml:space="preserve">Power </w:t>
-      </w:r>
-      <w:proofErr w:type="gramStart"/>
-      <w:r>
-        <w:rPr>
-          <w:u w:val="single"/>
-          <w:lang w:val="en-CA"/>
-        </w:rPr>
-        <w:t>3</w:t>
+        <w:t>Power 3</w:t>
       </w:r>
       <w:r>
         <w:rPr>
@@ -664,7 +568,6 @@
         </w:rPr>
         <w:t>:</w:t>
       </w:r>
-      <w:proofErr w:type="gramEnd"/>
       <w:r>
         <w:rPr>
           <w:lang w:val="en-CA"/>
@@ -694,15 +597,7 @@
           <w:u w:val="single"/>
           <w:lang w:val="en-CA"/>
         </w:rPr>
-        <w:t xml:space="preserve">Power </w:t>
-      </w:r>
-      <w:proofErr w:type="gramStart"/>
-      <w:r>
-        <w:rPr>
-          <w:u w:val="single"/>
-          <w:lang w:val="en-CA"/>
-        </w:rPr>
-        <w:t>4</w:t>
+        <w:t>Power 4</w:t>
       </w:r>
       <w:r>
         <w:rPr>
@@ -718,7 +613,6 @@
         </w:rPr>
         <w:t>:</w:t>
       </w:r>
-      <w:proofErr w:type="gramEnd"/>
       <w:r>
         <w:rPr>
           <w:lang w:val="en-CA"/>
@@ -748,15 +642,7 @@
           <w:u w:val="single"/>
           <w:lang w:val="en-CA"/>
         </w:rPr>
-        <w:t xml:space="preserve">Power </w:t>
-      </w:r>
-      <w:proofErr w:type="gramStart"/>
-      <w:r>
-        <w:rPr>
-          <w:u w:val="single"/>
-          <w:lang w:val="en-CA"/>
-        </w:rPr>
-        <w:t>5</w:t>
+        <w:t>Power 5</w:t>
       </w:r>
       <w:r>
         <w:rPr>
@@ -772,7 +658,6 @@
         </w:rPr>
         <w:t>:</w:t>
       </w:r>
-      <w:proofErr w:type="gramEnd"/>
       <w:r>
         <w:rPr>
           <w:lang w:val="en-CA"/>
@@ -804,7 +689,6 @@
         </w:rPr>
         <w:t xml:space="preserve">Power </w:t>
       </w:r>
-      <w:proofErr w:type="gramStart"/>
       <w:r>
         <w:rPr>
           <w:u w:val="single"/>
@@ -826,7 +710,6 @@
         </w:rPr>
         <w:t>:</w:t>
       </w:r>
-      <w:proofErr w:type="gramEnd"/>
       <w:r>
         <w:rPr>
           <w:lang w:val="en-CA"/>

</xml_diff>